<commit_message>
Cambios nombres casos de uso <errata>
</commit_message>
<xml_diff>
--- a/docs/Diseño/Iteracion 2/Documentacion v2.2 - Corrección de la v2.1.docx
+++ b/docs/Diseño/Iteracion 2/Documentacion v2.2 - Corrección de la v2.1.docx
@@ -36,7 +36,6 @@
               <w:rFonts w:asciiTheme="majorHAnsi" w:hAnsiTheme="majorHAnsi" w:cstheme="majorHAnsi"/>
               <w:noProof/>
               <w:color w:val="5B9BD5" w:themeColor="accent1"/>
-              <w:lang w:eastAsia="ja-JP"/>
             </w:rPr>
             <w:drawing>
               <wp:inline distT="0" distB="0" distL="0" distR="0">
@@ -238,7 +237,27 @@
               <w:sz w:val="28"/>
               <w:szCs w:val="28"/>
             </w:rPr>
-            <w:t>Francisco Santolalla Quiñonero</w:t>
+            <w:t xml:space="preserve">Francisco </w:t>
+          </w:r>
+          <w:proofErr w:type="spellStart"/>
+          <w:r>
+            <w:rPr>
+              <w:rFonts w:asciiTheme="majorHAnsi" w:hAnsiTheme="majorHAnsi" w:cstheme="majorHAnsi"/>
+              <w:color w:val="5B9BD5" w:themeColor="accent1"/>
+              <w:sz w:val="28"/>
+              <w:szCs w:val="28"/>
+            </w:rPr>
+            <w:t>Santolalla</w:t>
+          </w:r>
+          <w:proofErr w:type="spellEnd"/>
+          <w:r>
+            <w:rPr>
+              <w:rFonts w:asciiTheme="majorHAnsi" w:hAnsiTheme="majorHAnsi" w:cstheme="majorHAnsi"/>
+              <w:color w:val="5B9BD5" w:themeColor="accent1"/>
+              <w:sz w:val="28"/>
+              <w:szCs w:val="28"/>
+            </w:rPr>
+            <w:t xml:space="preserve"> Quiñonero</w:t>
           </w:r>
         </w:p>
         <w:p>
@@ -351,7 +370,6 @@
               <w:rFonts w:asciiTheme="majorHAnsi" w:hAnsiTheme="majorHAnsi" w:cstheme="majorHAnsi"/>
               <w:noProof/>
               <w:color w:val="5B9BD5" w:themeColor="accent1"/>
-              <w:lang w:eastAsia="ja-JP"/>
             </w:rPr>
             <w:drawing>
               <wp:inline distT="0" distB="0" distL="0" distR="0">
@@ -5854,7 +5872,49 @@
         <w:rPr>
           <w:rFonts w:ascii="Arial" w:hAnsi="Arial" w:cs="Arial"/>
         </w:rPr>
-        <w:t>La notificación de los pagos mensuales de los alumnos se recibirá mediante un tipo de archivo procesable por nuestro sistema (sql, xml, etc).</w:t>
+        <w:t>La notificación de los pagos mensuales de los alumnos se recibirá mediante un tipo de archivo procesable por nuestro sistema (</w:t>
+      </w:r>
+      <w:proofErr w:type="spellStart"/>
+      <w:r>
+        <w:rPr>
+          <w:rFonts w:ascii="Arial" w:hAnsi="Arial" w:cs="Arial"/>
+        </w:rPr>
+        <w:t>sql</w:t>
+      </w:r>
+      <w:proofErr w:type="spellEnd"/>
+      <w:r>
+        <w:rPr>
+          <w:rFonts w:ascii="Arial" w:hAnsi="Arial" w:cs="Arial"/>
+        </w:rPr>
+        <w:t xml:space="preserve">, </w:t>
+      </w:r>
+      <w:proofErr w:type="spellStart"/>
+      <w:r>
+        <w:rPr>
+          <w:rFonts w:ascii="Arial" w:hAnsi="Arial" w:cs="Arial"/>
+        </w:rPr>
+        <w:t>xml</w:t>
+      </w:r>
+      <w:proofErr w:type="spellEnd"/>
+      <w:r>
+        <w:rPr>
+          <w:rFonts w:ascii="Arial" w:hAnsi="Arial" w:cs="Arial"/>
+        </w:rPr>
+        <w:t xml:space="preserve">, </w:t>
+      </w:r>
+      <w:proofErr w:type="spellStart"/>
+      <w:r>
+        <w:rPr>
+          <w:rFonts w:ascii="Arial" w:hAnsi="Arial" w:cs="Arial"/>
+        </w:rPr>
+        <w:t>etc</w:t>
+      </w:r>
+      <w:proofErr w:type="spellEnd"/>
+      <w:r>
+        <w:rPr>
+          <w:rFonts w:ascii="Arial" w:hAnsi="Arial" w:cs="Arial"/>
+        </w:rPr>
+        <w:t>).</w:t>
       </w:r>
     </w:p>
     <w:p>
@@ -5873,7 +5933,21 @@
         <w:rPr>
           <w:rFonts w:ascii="Arial" w:hAnsi="Arial" w:cs="Arial"/>
         </w:rPr>
-        <w:t>Hay que llevar un inventario de las equipaciones entregabas o no por cada temporada.</w:t>
+        <w:t xml:space="preserve">Hay que llevar un inventario de las </w:t>
+      </w:r>
+      <w:proofErr w:type="spellStart"/>
+      <w:r>
+        <w:rPr>
+          <w:rFonts w:ascii="Arial" w:hAnsi="Arial" w:cs="Arial"/>
+        </w:rPr>
+        <w:t>equipaciones</w:t>
+      </w:r>
+      <w:proofErr w:type="spellEnd"/>
+      <w:r>
+        <w:rPr>
+          <w:rFonts w:ascii="Arial" w:hAnsi="Arial" w:cs="Arial"/>
+        </w:rPr>
+        <w:t xml:space="preserve"> entregabas o no por cada temporada.</w:t>
       </w:r>
     </w:p>
     <w:p>
@@ -6024,13 +6098,27 @@
         <w:rPr>
           <w:rFonts w:ascii="Arial" w:hAnsi="Arial" w:cs="Arial"/>
         </w:rPr>
-        <w:t>renar en las pistas de mini-bask</w:t>
+        <w:t>renar en las pistas de mini-</w:t>
+      </w:r>
+      <w:proofErr w:type="spellStart"/>
+      <w:r>
+        <w:rPr>
+          <w:rFonts w:ascii="Arial" w:hAnsi="Arial" w:cs="Arial"/>
+        </w:rPr>
+        <w:t>bask</w:t>
       </w:r>
       <w:r>
         <w:rPr>
           <w:rFonts w:ascii="Arial" w:hAnsi="Arial" w:cs="Arial"/>
         </w:rPr>
-        <w:t>et de las instalaciones.</w:t>
+        <w:t>et</w:t>
+      </w:r>
+      <w:proofErr w:type="spellEnd"/>
+      <w:r>
+        <w:rPr>
+          <w:rFonts w:ascii="Arial" w:hAnsi="Arial" w:cs="Arial"/>
+        </w:rPr>
+        <w:t xml:space="preserve"> de las instalaciones.</w:t>
       </w:r>
     </w:p>
     <w:p>
@@ -7709,6 +7797,7 @@
                 <w:b/>
               </w:rPr>
             </w:pPr>
+            <w:proofErr w:type="spellStart"/>
             <w:r>
               <w:rPr>
                 <w:rFonts w:ascii="Arial" w:hAnsi="Arial" w:cs="Arial"/>
@@ -7716,6 +7805,7 @@
               </w:rPr>
               <w:t>Postcondición</w:t>
             </w:r>
+            <w:proofErr w:type="spellEnd"/>
           </w:p>
         </w:tc>
         <w:tc>
@@ -8528,6 +8618,7 @@
                 <w:b/>
               </w:rPr>
             </w:pPr>
+            <w:proofErr w:type="spellStart"/>
             <w:r>
               <w:rPr>
                 <w:rFonts w:asciiTheme="majorHAnsi" w:hAnsiTheme="majorHAnsi" w:cstheme="majorHAnsi"/>
@@ -8535,6 +8626,7 @@
               </w:rPr>
               <w:t>Postcondición</w:t>
             </w:r>
+            <w:proofErr w:type="spellEnd"/>
           </w:p>
         </w:tc>
         <w:tc>
@@ -9412,6 +9504,7 @@
                 <w:b/>
               </w:rPr>
             </w:pPr>
+            <w:proofErr w:type="spellStart"/>
             <w:r>
               <w:rPr>
                 <w:rFonts w:ascii="Arial" w:hAnsi="Arial" w:cs="Arial"/>
@@ -9419,6 +9512,7 @@
               </w:rPr>
               <w:t>Postcondición</w:t>
             </w:r>
+            <w:proofErr w:type="spellEnd"/>
           </w:p>
         </w:tc>
         <w:tc>
@@ -10251,6 +10345,7 @@
                 <w:b/>
               </w:rPr>
             </w:pPr>
+            <w:proofErr w:type="spellStart"/>
             <w:r>
               <w:rPr>
                 <w:rFonts w:ascii="Arial" w:hAnsi="Arial" w:cs="Arial"/>
@@ -10258,6 +10353,7 @@
               </w:rPr>
               <w:t>Postcondición</w:t>
             </w:r>
+            <w:proofErr w:type="spellEnd"/>
           </w:p>
         </w:tc>
         <w:tc>
@@ -11019,6 +11115,7 @@
                 <w:b/>
               </w:rPr>
             </w:pPr>
+            <w:proofErr w:type="spellStart"/>
             <w:r>
               <w:rPr>
                 <w:rFonts w:ascii="Arial" w:hAnsi="Arial" w:cs="Arial"/>
@@ -11026,6 +11123,7 @@
               </w:rPr>
               <w:t>Postcondición</w:t>
             </w:r>
+            <w:proofErr w:type="spellEnd"/>
           </w:p>
         </w:tc>
         <w:tc>
@@ -11822,6 +11920,7 @@
                 <w:b/>
               </w:rPr>
             </w:pPr>
+            <w:proofErr w:type="spellStart"/>
             <w:r>
               <w:rPr>
                 <w:rFonts w:asciiTheme="majorHAnsi" w:hAnsiTheme="majorHAnsi" w:cstheme="majorHAnsi"/>
@@ -11829,6 +11928,7 @@
               </w:rPr>
               <w:t>Postcondición</w:t>
             </w:r>
+            <w:proofErr w:type="spellEnd"/>
           </w:p>
         </w:tc>
         <w:tc>
@@ -12636,6 +12736,7 @@
                 <w:b/>
               </w:rPr>
             </w:pPr>
+            <w:proofErr w:type="spellStart"/>
             <w:r>
               <w:rPr>
                 <w:rFonts w:ascii="Arial" w:hAnsi="Arial" w:cs="Arial"/>
@@ -12643,6 +12744,7 @@
               </w:rPr>
               <w:t>Postcondición</w:t>
             </w:r>
+            <w:proofErr w:type="spellEnd"/>
           </w:p>
         </w:tc>
         <w:tc>
@@ -13475,6 +13577,7 @@
                 <w:b/>
               </w:rPr>
             </w:pPr>
+            <w:proofErr w:type="spellStart"/>
             <w:r>
               <w:rPr>
                 <w:rFonts w:ascii="Arial" w:hAnsi="Arial" w:cs="Arial"/>
@@ -13482,6 +13585,7 @@
               </w:rPr>
               <w:t>Postcondición</w:t>
             </w:r>
+            <w:proofErr w:type="spellEnd"/>
           </w:p>
         </w:tc>
         <w:tc>
@@ -14249,6 +14353,7 @@
                 <w:b/>
               </w:rPr>
             </w:pPr>
+            <w:proofErr w:type="spellStart"/>
             <w:r>
               <w:rPr>
                 <w:rFonts w:ascii="Arial" w:hAnsi="Arial" w:cs="Arial"/>
@@ -14256,6 +14361,7 @@
               </w:rPr>
               <w:t>Postcondición</w:t>
             </w:r>
+            <w:proofErr w:type="spellEnd"/>
           </w:p>
         </w:tc>
         <w:tc>
@@ -15057,6 +15163,7 @@
                 <w:b/>
               </w:rPr>
             </w:pPr>
+            <w:proofErr w:type="spellStart"/>
             <w:r>
               <w:rPr>
                 <w:rFonts w:asciiTheme="majorHAnsi" w:hAnsiTheme="majorHAnsi" w:cstheme="majorHAnsi"/>
@@ -15064,6 +15171,7 @@
               </w:rPr>
               <w:t>Postcondición</w:t>
             </w:r>
+            <w:proofErr w:type="spellEnd"/>
           </w:p>
         </w:tc>
         <w:tc>
@@ -15958,6 +16066,7 @@
                 <w:b/>
               </w:rPr>
             </w:pPr>
+            <w:proofErr w:type="spellStart"/>
             <w:r>
               <w:rPr>
                 <w:rFonts w:ascii="Arial" w:hAnsi="Arial" w:cs="Arial"/>
@@ -15965,6 +16074,7 @@
               </w:rPr>
               <w:t>Postcondición</w:t>
             </w:r>
+            <w:proofErr w:type="spellEnd"/>
           </w:p>
         </w:tc>
         <w:tc>
@@ -16803,6 +16913,7 @@
                 <w:b/>
               </w:rPr>
             </w:pPr>
+            <w:proofErr w:type="spellStart"/>
             <w:r>
               <w:rPr>
                 <w:rFonts w:ascii="Arial" w:hAnsi="Arial" w:cs="Arial"/>
@@ -16810,6 +16921,7 @@
               </w:rPr>
               <w:t>Postcondición</w:t>
             </w:r>
+            <w:proofErr w:type="spellEnd"/>
           </w:p>
         </w:tc>
         <w:tc>
@@ -17576,6 +17688,7 @@
                 <w:b/>
               </w:rPr>
             </w:pPr>
+            <w:proofErr w:type="spellStart"/>
             <w:r>
               <w:rPr>
                 <w:rFonts w:ascii="Arial" w:hAnsi="Arial" w:cs="Arial"/>
@@ -17583,6 +17696,7 @@
               </w:rPr>
               <w:t>Postcondición</w:t>
             </w:r>
+            <w:proofErr w:type="spellEnd"/>
           </w:p>
         </w:tc>
         <w:tc>
@@ -18430,6 +18544,7 @@
                 <w:b/>
               </w:rPr>
             </w:pPr>
+            <w:proofErr w:type="spellStart"/>
             <w:r>
               <w:rPr>
                 <w:rFonts w:asciiTheme="majorHAnsi" w:hAnsiTheme="majorHAnsi" w:cstheme="majorHAnsi"/>
@@ -18437,6 +18552,7 @@
               </w:rPr>
               <w:t>Postcondición</w:t>
             </w:r>
+            <w:proofErr w:type="spellEnd"/>
           </w:p>
         </w:tc>
         <w:tc>
@@ -19281,6 +19397,7 @@
                 <w:b/>
               </w:rPr>
             </w:pPr>
+            <w:proofErr w:type="spellStart"/>
             <w:r>
               <w:rPr>
                 <w:rFonts w:ascii="Arial" w:hAnsi="Arial" w:cs="Arial"/>
@@ -19288,6 +19405,7 @@
               </w:rPr>
               <w:t>Postcondición</w:t>
             </w:r>
+            <w:proofErr w:type="spellEnd"/>
           </w:p>
         </w:tc>
         <w:tc>
@@ -20084,6 +20202,7 @@
                 <w:b/>
               </w:rPr>
             </w:pPr>
+            <w:proofErr w:type="spellStart"/>
             <w:r>
               <w:rPr>
                 <w:rFonts w:ascii="Arial" w:hAnsi="Arial" w:cs="Arial"/>
@@ -20091,6 +20210,7 @@
               </w:rPr>
               <w:t>Postcondición</w:t>
             </w:r>
+            <w:proofErr w:type="spellEnd"/>
           </w:p>
         </w:tc>
         <w:tc>
@@ -20810,6 +20930,7 @@
                 <w:b/>
               </w:rPr>
             </w:pPr>
+            <w:proofErr w:type="spellStart"/>
             <w:r>
               <w:rPr>
                 <w:rFonts w:ascii="Arial" w:hAnsi="Arial" w:cs="Arial"/>
@@ -20817,6 +20938,7 @@
               </w:rPr>
               <w:t>Postcondición</w:t>
             </w:r>
+            <w:proofErr w:type="spellEnd"/>
           </w:p>
         </w:tc>
         <w:tc>
@@ -21563,6 +21685,7 @@
                 <w:b/>
               </w:rPr>
             </w:pPr>
+            <w:proofErr w:type="spellStart"/>
             <w:r>
               <w:rPr>
                 <w:rFonts w:asciiTheme="majorHAnsi" w:hAnsiTheme="majorHAnsi" w:cstheme="majorHAnsi"/>
@@ -21570,6 +21693,7 @@
               </w:rPr>
               <w:t>Postcondición</w:t>
             </w:r>
+            <w:proofErr w:type="spellEnd"/>
           </w:p>
         </w:tc>
         <w:tc>
@@ -22359,6 +22483,7 @@
                 <w:b/>
               </w:rPr>
             </w:pPr>
+            <w:proofErr w:type="spellStart"/>
             <w:r>
               <w:rPr>
                 <w:rFonts w:ascii="Arial" w:hAnsi="Arial" w:cs="Arial"/>
@@ -22366,6 +22491,7 @@
               </w:rPr>
               <w:t>Postcondición</w:t>
             </w:r>
+            <w:proofErr w:type="spellEnd"/>
           </w:p>
         </w:tc>
         <w:tc>
@@ -23186,6 +23312,7 @@
                 <w:b/>
               </w:rPr>
             </w:pPr>
+            <w:proofErr w:type="spellStart"/>
             <w:r>
               <w:rPr>
                 <w:rFonts w:ascii="Arial" w:hAnsi="Arial" w:cs="Arial"/>
@@ -23193,6 +23320,7 @@
               </w:rPr>
               <w:t>Postcondición</w:t>
             </w:r>
+            <w:proofErr w:type="spellEnd"/>
           </w:p>
         </w:tc>
         <w:tc>
@@ -23959,6 +24087,7 @@
                 <w:b/>
               </w:rPr>
             </w:pPr>
+            <w:proofErr w:type="spellStart"/>
             <w:r>
               <w:rPr>
                 <w:rFonts w:ascii="Arial" w:hAnsi="Arial" w:cs="Arial"/>
@@ -23966,6 +24095,7 @@
               </w:rPr>
               <w:t>Postcondición</w:t>
             </w:r>
+            <w:proofErr w:type="spellEnd"/>
           </w:p>
         </w:tc>
         <w:tc>
@@ -24872,6 +25002,7 @@
                 <w:b/>
               </w:rPr>
             </w:pPr>
+            <w:proofErr w:type="spellStart"/>
             <w:r>
               <w:rPr>
                 <w:rFonts w:asciiTheme="majorHAnsi" w:hAnsiTheme="majorHAnsi" w:cstheme="majorHAnsi"/>
@@ -24879,6 +25010,7 @@
               </w:rPr>
               <w:t>Postcondición</w:t>
             </w:r>
+            <w:proofErr w:type="spellEnd"/>
           </w:p>
         </w:tc>
         <w:tc>
@@ -25770,6 +25902,7 @@
                 <w:b/>
               </w:rPr>
             </w:pPr>
+            <w:proofErr w:type="spellStart"/>
             <w:r>
               <w:rPr>
                 <w:rFonts w:ascii="Arial" w:hAnsi="Arial" w:cs="Arial"/>
@@ -25777,6 +25910,7 @@
               </w:rPr>
               <w:t>Postcondición</w:t>
             </w:r>
+            <w:proofErr w:type="spellEnd"/>
           </w:p>
         </w:tc>
         <w:tc>
@@ -26639,6 +26773,7 @@
                 <w:b/>
               </w:rPr>
             </w:pPr>
+            <w:proofErr w:type="spellStart"/>
             <w:r>
               <w:rPr>
                 <w:rFonts w:ascii="Arial" w:hAnsi="Arial" w:cs="Arial"/>
@@ -26646,6 +26781,7 @@
               </w:rPr>
               <w:t>Postcondición</w:t>
             </w:r>
+            <w:proofErr w:type="spellEnd"/>
           </w:p>
         </w:tc>
         <w:tc>
@@ -27436,6 +27572,7 @@
                 <w:b/>
               </w:rPr>
             </w:pPr>
+            <w:proofErr w:type="spellStart"/>
             <w:r>
               <w:rPr>
                 <w:rFonts w:ascii="Arial" w:hAnsi="Arial" w:cs="Arial"/>
@@ -27443,6 +27580,7 @@
               </w:rPr>
               <w:t>Postcondición</w:t>
             </w:r>
+            <w:proofErr w:type="spellEnd"/>
           </w:p>
         </w:tc>
         <w:tc>
@@ -28181,6 +28319,7 @@
                 <w:b/>
               </w:rPr>
             </w:pPr>
+            <w:proofErr w:type="spellStart"/>
             <w:r>
               <w:rPr>
                 <w:rFonts w:asciiTheme="majorHAnsi" w:hAnsiTheme="majorHAnsi" w:cstheme="majorHAnsi"/>
@@ -28188,6 +28327,7 @@
               </w:rPr>
               <w:t>Postcondición</w:t>
             </w:r>
+            <w:proofErr w:type="spellEnd"/>
           </w:p>
         </w:tc>
         <w:tc>
@@ -28969,6 +29109,7 @@
                 <w:b/>
               </w:rPr>
             </w:pPr>
+            <w:proofErr w:type="spellStart"/>
             <w:r>
               <w:rPr>
                 <w:rFonts w:ascii="Arial" w:hAnsi="Arial" w:cs="Arial"/>
@@ -28976,6 +29117,7 @@
               </w:rPr>
               <w:t>Postcondición</w:t>
             </w:r>
+            <w:proofErr w:type="spellEnd"/>
           </w:p>
         </w:tc>
         <w:tc>
@@ -29688,6 +29830,7 @@
                 <w:b/>
               </w:rPr>
             </w:pPr>
+            <w:proofErr w:type="spellStart"/>
             <w:r>
               <w:rPr>
                 <w:rFonts w:ascii="Arial" w:hAnsi="Arial" w:cs="Arial"/>
@@ -29695,6 +29838,7 @@
               </w:rPr>
               <w:t>Postcondición</w:t>
             </w:r>
+            <w:proofErr w:type="spellEnd"/>
           </w:p>
         </w:tc>
         <w:tc>
@@ -30094,6 +30238,8 @@
         </w:rPr>
         <w:br w:type="page"/>
       </w:r>
+      <w:bookmarkStart w:id="12" w:name="_GoBack"/>
+      <w:bookmarkEnd w:id="12"/>
     </w:p>
     <w:p>
       <w:pPr>
@@ -30104,7 +30250,7 @@
           <w:szCs w:val="28"/>
         </w:rPr>
       </w:pPr>
-      <w:bookmarkStart w:id="12" w:name="_Toc354009696"/>
+      <w:bookmarkStart w:id="13" w:name="_Toc354009696"/>
       <w:r>
         <w:rPr>
           <w:szCs w:val="28"/>
@@ -30118,7 +30264,7 @@
         </w:rPr>
         <w:t xml:space="preserve"> casos de uso</w:t>
       </w:r>
-      <w:bookmarkEnd w:id="12"/>
+      <w:bookmarkEnd w:id="13"/>
     </w:p>
     <w:p/>
     <w:p>
@@ -30157,7 +30303,7 @@
         <w:pStyle w:val="Ttulo3"/>
         <w:jc w:val="center"/>
       </w:pPr>
-      <w:bookmarkStart w:id="13" w:name="_Toc354009697"/>
+      <w:bookmarkStart w:id="14" w:name="_Toc354009697"/>
       <w:r>
         <w:t>Diagrama de CU</w:t>
       </w:r>
@@ -30167,7 +30313,7 @@
       <w:r>
         <w:t>Gestión de Actividades</w:t>
       </w:r>
-      <w:bookmarkEnd w:id="13"/>
+      <w:bookmarkEnd w:id="14"/>
     </w:p>
     <w:p/>
     <w:p>
@@ -30186,7 +30332,7 @@
           <w:noProof/>
           <w:sz w:val="28"/>
           <w:szCs w:val="28"/>
-          <w:lang w:eastAsia="ja-JP"/>
+          <w:lang w:eastAsia="es-ES"/>
         </w:rPr>
         <w:drawing>
           <wp:inline distT="0" distB="0" distL="0" distR="0">
@@ -30255,7 +30401,7 @@
         <w:pStyle w:val="Ttulo3"/>
         <w:jc w:val="center"/>
       </w:pPr>
-      <w:bookmarkStart w:id="14" w:name="_Toc354009698"/>
+      <w:bookmarkStart w:id="15" w:name="_Toc354009698"/>
       <w:r>
         <w:lastRenderedPageBreak/>
         <w:t>Diagrama de CU</w:t>
@@ -30269,7 +30415,7 @@
       <w:r>
         <w:t>Grupos</w:t>
       </w:r>
-      <w:bookmarkEnd w:id="14"/>
+      <w:bookmarkEnd w:id="15"/>
     </w:p>
     <w:p/>
     <w:p>
@@ -30289,13 +30435,13 @@
           <w:noProof/>
           <w:sz w:val="28"/>
           <w:szCs w:val="28"/>
-          <w:lang w:eastAsia="ja-JP"/>
+          <w:lang w:eastAsia="es-ES"/>
         </w:rPr>
         <w:drawing>
           <wp:inline distT="0" distB="0" distL="0" distR="0">
-            <wp:extent cx="5343525" cy="5600700"/>
+            <wp:extent cx="5344160" cy="5605145"/>
             <wp:effectExtent l="0" t="0" r="0" b="0"/>
-            <wp:docPr id="8" name="0 Imagen"/>
+            <wp:docPr id="12" name="Imagen 12" descr="C:\Users\Carlos Basso\Desktop\Diagramas Casos de Uso\Gestion de grupos.png"/>
             <wp:cNvGraphicFramePr>
               <a:graphicFrameLocks xmlns:a="http://schemas.openxmlformats.org/drawingml/2006/main" noChangeAspect="1"/>
             </wp:cNvGraphicFramePr>
@@ -30303,8 +30449,10 @@
               <a:graphicData uri="http://schemas.openxmlformats.org/drawingml/2006/picture">
                 <pic:pic xmlns:pic="http://schemas.openxmlformats.org/drawingml/2006/picture">
                   <pic:nvPicPr>
-                    <pic:cNvPr id="0" name="Gestion de grupos.png"/>
-                    <pic:cNvPicPr/>
+                    <pic:cNvPr id="0" name="Picture 3" descr="C:\Users\Carlos Basso\Desktop\Diagramas Casos de Uso\Gestion de grupos.png"/>
+                    <pic:cNvPicPr>
+                      <a:picLocks noChangeAspect="1" noChangeArrowheads="1"/>
+                    </pic:cNvPicPr>
                   </pic:nvPicPr>
                   <pic:blipFill>
                     <a:blip r:embed="rId13">
@@ -30314,18 +30462,23 @@
                         </a:ext>
                       </a:extLst>
                     </a:blip>
+                    <a:srcRect/>
                     <a:stretch>
                       <a:fillRect/>
                     </a:stretch>
                   </pic:blipFill>
-                  <pic:spPr>
+                  <pic:spPr bwMode="auto">
                     <a:xfrm>
                       <a:off x="0" y="0"/>
-                      <a:ext cx="5343525" cy="5600700"/>
+                      <a:ext cx="5344160" cy="5605145"/>
                     </a:xfrm>
                     <a:prstGeom prst="rect">
                       <a:avLst/>
                     </a:prstGeom>
+                    <a:noFill/>
+                    <a:ln>
+                      <a:noFill/>
+                    </a:ln>
                   </pic:spPr>
                 </pic:pic>
               </a:graphicData>
@@ -30353,7 +30506,7 @@
         <w:pStyle w:val="Ttulo3"/>
         <w:jc w:val="center"/>
       </w:pPr>
-      <w:bookmarkStart w:id="15" w:name="_Toc354009699"/>
+      <w:bookmarkStart w:id="16" w:name="_Toc354009699"/>
       <w:r>
         <w:lastRenderedPageBreak/>
         <w:t xml:space="preserve">Diagrama de </w:t>
@@ -30370,7 +30523,7 @@
       <w:r>
         <w:t xml:space="preserve"> Temporadas</w:t>
       </w:r>
-      <w:bookmarkEnd w:id="15"/>
+      <w:bookmarkEnd w:id="16"/>
     </w:p>
     <w:p/>
     <w:p>
@@ -30386,7 +30539,7 @@
           <w:rFonts w:ascii="Arial" w:hAnsi="Arial" w:cs="Arial"/>
           <w:b/>
           <w:noProof/>
-          <w:lang w:eastAsia="ja-JP"/>
+          <w:lang w:eastAsia="es-ES"/>
         </w:rPr>
         <w:drawing>
           <wp:inline distT="0" distB="0" distL="0" distR="0">
@@ -30450,7 +30603,7 @@
         <w:pStyle w:val="Ttulo3"/>
         <w:jc w:val="center"/>
       </w:pPr>
-      <w:bookmarkStart w:id="16" w:name="_Toc354009700"/>
+      <w:bookmarkStart w:id="17" w:name="_Toc354009700"/>
       <w:r>
         <w:lastRenderedPageBreak/>
         <w:t xml:space="preserve">Diagrama de </w:t>
@@ -30464,20 +30617,20 @@
       <w:r>
         <w:t xml:space="preserve"> Equipos</w:t>
       </w:r>
-      <w:bookmarkEnd w:id="16"/>
+      <w:bookmarkEnd w:id="17"/>
     </w:p>
     <w:p/>
     <w:p>
       <w:r>
         <w:rPr>
           <w:noProof/>
-          <w:lang w:eastAsia="ja-JP"/>
+          <w:lang w:eastAsia="es-ES"/>
         </w:rPr>
         <w:drawing>
           <wp:inline distT="0" distB="0" distL="0" distR="0">
-            <wp:extent cx="5343896" cy="6322673"/>
+            <wp:extent cx="5344160" cy="5605145"/>
             <wp:effectExtent l="0" t="0" r="0" b="0"/>
-            <wp:docPr id="32" name="0 Imagen"/>
+            <wp:docPr id="11" name="Imagen 11" descr="C:\Users\Carlos Basso\Desktop\Diagramas Casos de Uso\Gestion de grupos.png"/>
             <wp:cNvGraphicFramePr>
               <a:graphicFrameLocks xmlns:a="http://schemas.openxmlformats.org/drawingml/2006/main" noChangeAspect="1"/>
             </wp:cNvGraphicFramePr>
@@ -30485,29 +30638,36 @@
               <a:graphicData uri="http://schemas.openxmlformats.org/drawingml/2006/picture">
                 <pic:pic xmlns:pic="http://schemas.openxmlformats.org/drawingml/2006/picture">
                   <pic:nvPicPr>
-                    <pic:cNvPr id="0" name="Gestion equipos.png"/>
-                    <pic:cNvPicPr/>
+                    <pic:cNvPr id="0" name="Picture 2" descr="C:\Users\Carlos Basso\Desktop\Diagramas Casos de Uso\Gestion de grupos.png"/>
+                    <pic:cNvPicPr>
+                      <a:picLocks noChangeAspect="1" noChangeArrowheads="1"/>
+                    </pic:cNvPicPr>
                   </pic:nvPicPr>
                   <pic:blipFill>
-                    <a:blip r:embed="rId15">
+                    <a:blip r:embed="rId13">
                       <a:extLst>
                         <a:ext uri="{28A0092B-C50C-407E-A947-70E740481C1C}">
                           <a14:useLocalDpi xmlns:a14="http://schemas.microsoft.com/office/drawing/2010/main" val="0"/>
                         </a:ext>
                       </a:extLst>
                     </a:blip>
+                    <a:srcRect/>
                     <a:stretch>
                       <a:fillRect/>
                     </a:stretch>
                   </pic:blipFill>
-                  <pic:spPr>
+                  <pic:spPr bwMode="auto">
                     <a:xfrm>
                       <a:off x="0" y="0"/>
-                      <a:ext cx="5343751" cy="6322501"/>
+                      <a:ext cx="5344160" cy="5605145"/>
                     </a:xfrm>
                     <a:prstGeom prst="rect">
                       <a:avLst/>
                     </a:prstGeom>
+                    <a:noFill/>
+                    <a:ln>
+                      <a:noFill/>
+                    </a:ln>
                   </pic:spPr>
                 </pic:pic>
               </a:graphicData>
@@ -30535,7 +30695,7 @@
         <w:pStyle w:val="Ttulo3"/>
         <w:jc w:val="center"/>
       </w:pPr>
-      <w:bookmarkStart w:id="17" w:name="_Toc354009701"/>
+      <w:bookmarkStart w:id="18" w:name="_Toc354009701"/>
       <w:r>
         <w:lastRenderedPageBreak/>
         <w:t xml:space="preserve">Diagrama de </w:t>
@@ -30549,14 +30709,14 @@
       <w:r>
         <w:t xml:space="preserve"> Instalaciones</w:t>
       </w:r>
-      <w:bookmarkEnd w:id="17"/>
+      <w:bookmarkEnd w:id="18"/>
     </w:p>
     <w:p/>
     <w:p>
       <w:r>
         <w:rPr>
           <w:noProof/>
-          <w:lang w:eastAsia="ja-JP"/>
+          <w:lang w:eastAsia="es-ES"/>
         </w:rPr>
         <w:drawing>
           <wp:inline distT="0" distB="0" distL="0" distR="0">
@@ -30574,7 +30734,7 @@
                     <pic:cNvPicPr/>
                   </pic:nvPicPr>
                   <pic:blipFill>
-                    <a:blip r:embed="rId16">
+                    <a:blip r:embed="rId15">
                       <a:extLst>
                         <a:ext uri="{28A0092B-C50C-407E-A947-70E740481C1C}">
                           <a14:useLocalDpi xmlns:a14="http://schemas.microsoft.com/office/drawing/2010/main" val="0"/>
@@ -30620,7 +30780,7 @@
         <w:pStyle w:val="Ttulo3"/>
         <w:jc w:val="center"/>
       </w:pPr>
-      <w:bookmarkStart w:id="18" w:name="_Toc354009702"/>
+      <w:bookmarkStart w:id="19" w:name="_Toc354009702"/>
       <w:r>
         <w:lastRenderedPageBreak/>
         <w:t xml:space="preserve">Diagrama de </w:t>
@@ -30634,14 +30794,14 @@
       <w:r>
         <w:t xml:space="preserve"> Pagos</w:t>
       </w:r>
-      <w:bookmarkEnd w:id="18"/>
+      <w:bookmarkEnd w:id="19"/>
     </w:p>
     <w:p/>
     <w:p>
       <w:r>
         <w:rPr>
           <w:noProof/>
-          <w:lang w:eastAsia="ja-JP"/>
+          <w:lang w:eastAsia="es-ES"/>
         </w:rPr>
         <w:drawing>
           <wp:inline distT="0" distB="0" distL="0" distR="0">
@@ -30659,7 +30819,7 @@
                     <pic:cNvPicPr/>
                   </pic:nvPicPr>
                   <pic:blipFill>
-                    <a:blip r:embed="rId17">
+                    <a:blip r:embed="rId16">
                       <a:extLst>
                         <a:ext uri="{28A0092B-C50C-407E-A947-70E740481C1C}">
                           <a14:useLocalDpi xmlns:a14="http://schemas.microsoft.com/office/drawing/2010/main" val="0"/>
@@ -30705,7 +30865,7 @@
         <w:pStyle w:val="Ttulo3"/>
         <w:jc w:val="center"/>
       </w:pPr>
-      <w:bookmarkStart w:id="19" w:name="_Toc354009703"/>
+      <w:bookmarkStart w:id="20" w:name="_Toc354009703"/>
       <w:r>
         <w:lastRenderedPageBreak/>
         <w:t xml:space="preserve">Diagrama de </w:t>
@@ -30719,17 +30879,19 @@
       <w:r>
         <w:t xml:space="preserve"> </w:t>
       </w:r>
+      <w:proofErr w:type="spellStart"/>
       <w:r>
         <w:t>Categorias</w:t>
       </w:r>
-      <w:bookmarkEnd w:id="19"/>
+      <w:bookmarkEnd w:id="20"/>
+      <w:proofErr w:type="spellEnd"/>
     </w:p>
     <w:p/>
     <w:p>
       <w:r>
         <w:rPr>
           <w:noProof/>
-          <w:lang w:eastAsia="ja-JP"/>
+          <w:lang w:eastAsia="es-ES"/>
         </w:rPr>
         <w:drawing>
           <wp:inline distT="0" distB="0" distL="0" distR="0" wp14:anchorId="7C2B984E" wp14:editId="2F7ED49C">
@@ -30747,7 +30909,7 @@
                     <pic:cNvPicPr/>
                   </pic:nvPicPr>
                   <pic:blipFill>
-                    <a:blip r:embed="rId18">
+                    <a:blip r:embed="rId17">
                       <a:extLst>
                         <a:ext uri="{28A0092B-C50C-407E-A947-70E740481C1C}">
                           <a14:useLocalDpi xmlns:a14="http://schemas.microsoft.com/office/drawing/2010/main" val="0"/>
@@ -30801,7 +30963,7 @@
           <w:szCs w:val="28"/>
         </w:rPr>
       </w:pPr>
-      <w:bookmarkStart w:id="20" w:name="_Toc354009704"/>
+      <w:bookmarkStart w:id="21" w:name="_Toc354009704"/>
       <w:r>
         <w:rPr>
           <w:szCs w:val="28"/>
@@ -30809,7 +30971,7 @@
         <w:lastRenderedPageBreak/>
         <w:t>Requisitos no funcionales</w:t>
       </w:r>
-      <w:bookmarkEnd w:id="20"/>
+      <w:bookmarkEnd w:id="21"/>
     </w:p>
     <w:p/>
     <w:p>
@@ -30877,7 +31039,21 @@
         <w:rPr>
           <w:rFonts w:ascii="Arial" w:hAnsi="Arial" w:cs="Arial"/>
         </w:rPr>
-        <w:t>- La base de datos estará implementada en un lenguaje objeto relacional como mysql.</w:t>
+        <w:t xml:space="preserve">- La base de datos estará implementada en un lenguaje objeto relacional como </w:t>
+      </w:r>
+      <w:proofErr w:type="spellStart"/>
+      <w:r>
+        <w:rPr>
+          <w:rFonts w:ascii="Arial" w:hAnsi="Arial" w:cs="Arial"/>
+        </w:rPr>
+        <w:t>mysql</w:t>
+      </w:r>
+      <w:proofErr w:type="spellEnd"/>
+      <w:r>
+        <w:rPr>
+          <w:rFonts w:ascii="Arial" w:hAnsi="Arial" w:cs="Arial"/>
+        </w:rPr>
+        <w:t>.</w:t>
       </w:r>
     </w:p>
     <w:p>
@@ -30933,7 +31109,21 @@
         <w:rPr>
           <w:rFonts w:ascii="Arial" w:hAnsi="Arial" w:cs="Arial"/>
         </w:rPr>
-        <w:t>- La documentación del código fuente será llevada a cabo mediante la aplicación javadoc.</w:t>
+        <w:t xml:space="preserve">- La documentación del código fuente será llevada a cabo mediante la aplicación </w:t>
+      </w:r>
+      <w:proofErr w:type="spellStart"/>
+      <w:r>
+        <w:rPr>
+          <w:rFonts w:ascii="Arial" w:hAnsi="Arial" w:cs="Arial"/>
+        </w:rPr>
+        <w:t>javadoc</w:t>
+      </w:r>
+      <w:proofErr w:type="spellEnd"/>
+      <w:r>
+        <w:rPr>
+          <w:rFonts w:ascii="Arial" w:hAnsi="Arial" w:cs="Arial"/>
+        </w:rPr>
+        <w:t>.</w:t>
       </w:r>
     </w:p>
     <w:p>
@@ -31003,7 +31193,35 @@
         <w:rPr>
           <w:rFonts w:ascii="Arial" w:hAnsi="Arial" w:cs="Arial"/>
         </w:rPr>
-        <w:t xml:space="preserve">- El formato de las fechas será dd/mm/yy. </w:t>
+        <w:t xml:space="preserve">- El formato de las fechas será </w:t>
+      </w:r>
+      <w:proofErr w:type="spellStart"/>
+      <w:r>
+        <w:rPr>
+          <w:rFonts w:ascii="Arial" w:hAnsi="Arial" w:cs="Arial"/>
+        </w:rPr>
+        <w:t>dd</w:t>
+      </w:r>
+      <w:proofErr w:type="spellEnd"/>
+      <w:r>
+        <w:rPr>
+          <w:rFonts w:ascii="Arial" w:hAnsi="Arial" w:cs="Arial"/>
+        </w:rPr>
+        <w:t>/mm/</w:t>
+      </w:r>
+      <w:proofErr w:type="spellStart"/>
+      <w:r>
+        <w:rPr>
+          <w:rFonts w:ascii="Arial" w:hAnsi="Arial" w:cs="Arial"/>
+        </w:rPr>
+        <w:t>yy</w:t>
+      </w:r>
+      <w:proofErr w:type="spellEnd"/>
+      <w:r>
+        <w:rPr>
+          <w:rFonts w:ascii="Arial" w:hAnsi="Arial" w:cs="Arial"/>
+        </w:rPr>
+        <w:t xml:space="preserve">. </w:t>
       </w:r>
     </w:p>
     <w:p>
@@ -31058,7 +31276,7 @@
           <w:szCs w:val="28"/>
         </w:rPr>
       </w:pPr>
-      <w:bookmarkStart w:id="21" w:name="_Toc354009705"/>
+      <w:bookmarkStart w:id="22" w:name="_Toc354009705"/>
       <w:r>
         <w:rPr>
           <w:szCs w:val="28"/>
@@ -31078,7 +31296,7 @@
         </w:rPr>
         <w:t xml:space="preserve"> de sistema</w:t>
       </w:r>
-      <w:bookmarkEnd w:id="21"/>
+      <w:bookmarkEnd w:id="22"/>
     </w:p>
     <w:p/>
     <w:p>
@@ -31118,11 +31336,11 @@
         <w:pStyle w:val="Ttulo3"/>
         <w:jc w:val="center"/>
       </w:pPr>
-      <w:bookmarkStart w:id="22" w:name="_Toc354009706"/>
+      <w:bookmarkStart w:id="23" w:name="_Toc354009706"/>
       <w:r>
         <w:t>Gestión de Actividades</w:t>
       </w:r>
-      <w:bookmarkEnd w:id="22"/>
+      <w:bookmarkEnd w:id="23"/>
     </w:p>
     <w:p>
       <w:pPr>
@@ -31131,7 +31349,7 @@
           <w:i/>
         </w:rPr>
       </w:pPr>
-      <w:bookmarkStart w:id="23" w:name="_Toc354009707"/>
+      <w:bookmarkStart w:id="24" w:name="_Toc354009707"/>
       <w:r>
         <w:rPr>
           <w:i/>
@@ -31142,15 +31360,37 @@
         <w:rPr>
           <w:i/>
         </w:rPr>
-        <w:t>ma de secuencia:</w:t>
+        <w:t xml:space="preserve">ma de </w:t>
+      </w:r>
+      <w:proofErr w:type="spellStart"/>
+      <w:r>
+        <w:rPr>
+          <w:i/>
+        </w:rPr>
+        <w:t>secuencia</w:t>
+      </w:r>
+      <w:proofErr w:type="gramStart"/>
+      <w:r>
+        <w:rPr>
+          <w:i/>
+        </w:rPr>
+        <w:t>:</w:t>
       </w:r>
       <w:r>
         <w:rPr>
           <w:i/>
         </w:rPr>
-        <w:t>Insertar Actividad</w:t>
+        <w:t>Insertar</w:t>
       </w:r>
-      <w:bookmarkEnd w:id="23"/>
+      <w:proofErr w:type="spellEnd"/>
+      <w:proofErr w:type="gramEnd"/>
+      <w:r>
+        <w:rPr>
+          <w:i/>
+        </w:rPr>
+        <w:t xml:space="preserve"> Actividad</w:t>
+      </w:r>
+      <w:bookmarkEnd w:id="24"/>
     </w:p>
     <w:p/>
     <w:p>
@@ -31164,7 +31404,7 @@
         <w:rPr>
           <w:rFonts w:ascii="Arial" w:hAnsi="Arial" w:cs="Arial"/>
           <w:noProof/>
-          <w:lang w:eastAsia="ja-JP"/>
+          <w:lang w:eastAsia="es-ES"/>
         </w:rPr>
         <w:drawing>
           <wp:inline distT="0" distB="0" distL="0" distR="0" wp14:anchorId="06539D32" wp14:editId="50C24488">
@@ -31182,7 +31422,7 @@
                     <pic:cNvPicPr/>
                   </pic:nvPicPr>
                   <pic:blipFill>
-                    <a:blip r:embed="rId19">
+                    <a:blip r:embed="rId18">
                       <a:extLst>
                         <a:ext uri="{28A0092B-C50C-407E-A947-70E740481C1C}">
                           <a14:useLocalDpi xmlns:a14="http://schemas.microsoft.com/office/drawing/2010/main" val="0"/>
@@ -31224,15 +31464,37 @@
           <w:i/>
         </w:rPr>
       </w:pPr>
-      <w:bookmarkStart w:id="24" w:name="_Toc354009708"/>
+      <w:bookmarkStart w:id="25" w:name="_Toc354009708"/>
       <w:r>
         <w:rPr>
           <w:i/>
         </w:rPr>
         <w:lastRenderedPageBreak/>
-        <w:t>Diagrama de secuencia:Consultar Actividad</w:t>
+        <w:t xml:space="preserve">Diagrama de </w:t>
       </w:r>
-      <w:bookmarkEnd w:id="24"/>
+      <w:proofErr w:type="spellStart"/>
+      <w:r>
+        <w:rPr>
+          <w:i/>
+        </w:rPr>
+        <w:t>secuencia</w:t>
+      </w:r>
+      <w:proofErr w:type="gramStart"/>
+      <w:r>
+        <w:rPr>
+          <w:i/>
+        </w:rPr>
+        <w:t>:Consultar</w:t>
+      </w:r>
+      <w:proofErr w:type="spellEnd"/>
+      <w:proofErr w:type="gramEnd"/>
+      <w:r>
+        <w:rPr>
+          <w:i/>
+        </w:rPr>
+        <w:t xml:space="preserve"> Actividad</w:t>
+      </w:r>
+      <w:bookmarkEnd w:id="25"/>
     </w:p>
     <w:p>
       <w:pPr>
@@ -31255,7 +31517,7 @@
           <w:rFonts w:ascii="Arial" w:hAnsi="Arial" w:cs="Arial"/>
           <w:b/>
           <w:noProof/>
-          <w:lang w:eastAsia="ja-JP"/>
+          <w:lang w:eastAsia="es-ES"/>
         </w:rPr>
         <w:drawing>
           <wp:inline distT="0" distB="0" distL="0" distR="0">
@@ -31273,7 +31535,7 @@
                     <pic:cNvPicPr/>
                   </pic:nvPicPr>
                   <pic:blipFill>
-                    <a:blip r:embed="rId20">
+                    <a:blip r:embed="rId19">
                       <a:extLst>
                         <a:ext uri="{28A0092B-C50C-407E-A947-70E740481C1C}">
                           <a14:useLocalDpi xmlns:a14="http://schemas.microsoft.com/office/drawing/2010/main" val="0"/>
@@ -31329,15 +31591,37 @@
           <w:i/>
         </w:rPr>
       </w:pPr>
-      <w:bookmarkStart w:id="25" w:name="_Toc354009709"/>
+      <w:bookmarkStart w:id="26" w:name="_Toc354009709"/>
       <w:r>
         <w:rPr>
           <w:i/>
         </w:rPr>
         <w:lastRenderedPageBreak/>
-        <w:t>Diagrama de secuencia:Eliminar Actividad</w:t>
+        <w:t xml:space="preserve">Diagrama de </w:t>
       </w:r>
-      <w:bookmarkEnd w:id="25"/>
+      <w:proofErr w:type="spellStart"/>
+      <w:r>
+        <w:rPr>
+          <w:i/>
+        </w:rPr>
+        <w:t>secuencia</w:t>
+      </w:r>
+      <w:proofErr w:type="gramStart"/>
+      <w:r>
+        <w:rPr>
+          <w:i/>
+        </w:rPr>
+        <w:t>:Eliminar</w:t>
+      </w:r>
+      <w:proofErr w:type="spellEnd"/>
+      <w:proofErr w:type="gramEnd"/>
+      <w:r>
+        <w:rPr>
+          <w:i/>
+        </w:rPr>
+        <w:t xml:space="preserve"> Actividad</w:t>
+      </w:r>
+      <w:bookmarkEnd w:id="26"/>
     </w:p>
     <w:p>
       <w:pPr>
@@ -31361,7 +31645,7 @@
           <w:rFonts w:ascii="Arial" w:hAnsi="Arial" w:cs="Arial"/>
           <w:b/>
           <w:noProof/>
-          <w:lang w:eastAsia="ja-JP"/>
+          <w:lang w:eastAsia="es-ES"/>
         </w:rPr>
         <w:drawing>
           <wp:inline distT="0" distB="0" distL="0" distR="0">
@@ -31379,7 +31663,7 @@
                     <pic:cNvPicPr/>
                   </pic:nvPicPr>
                   <pic:blipFill>
-                    <a:blip r:embed="rId21">
+                    <a:blip r:embed="rId20">
                       <a:extLst>
                         <a:ext uri="{28A0092B-C50C-407E-A947-70E740481C1C}">
                           <a14:useLocalDpi xmlns:a14="http://schemas.microsoft.com/office/drawing/2010/main" val="0"/>
@@ -31427,7 +31711,7 @@
           <w:i/>
         </w:rPr>
       </w:pPr>
-      <w:bookmarkStart w:id="26" w:name="_Toc354009710"/>
+      <w:bookmarkStart w:id="27" w:name="_Toc354009710"/>
       <w:r>
         <w:rPr>
           <w:i/>
@@ -31441,13 +31725,15 @@
         </w:rPr>
         <w:t xml:space="preserve">grama de secuencia: </w:t>
       </w:r>
+      <w:proofErr w:type="spellStart"/>
       <w:r>
         <w:rPr>
           <w:i/>
         </w:rPr>
         <w:t>ModificarActividad</w:t>
       </w:r>
-      <w:bookmarkEnd w:id="26"/>
+      <w:bookmarkEnd w:id="27"/>
+      <w:proofErr w:type="spellEnd"/>
     </w:p>
     <w:p/>
     <w:p>
@@ -31460,7 +31746,7 @@
         <w:rPr>
           <w:rFonts w:ascii="Arial" w:hAnsi="Arial" w:cs="Arial"/>
           <w:noProof/>
-          <w:lang w:eastAsia="ja-JP"/>
+          <w:lang w:eastAsia="es-ES"/>
         </w:rPr>
         <w:drawing>
           <wp:inline distT="0" distB="0" distL="0" distR="0">
@@ -31478,7 +31764,7 @@
                     <pic:cNvPicPr/>
                   </pic:nvPicPr>
                   <pic:blipFill>
-                    <a:blip r:embed="rId22">
+                    <a:blip r:embed="rId21">
                       <a:extLst>
                         <a:ext uri="{28A0092B-C50C-407E-A947-70E740481C1C}">
                           <a14:useLocalDpi xmlns:a14="http://schemas.microsoft.com/office/drawing/2010/main" val="0"/>
@@ -31523,12 +31809,12 @@
         <w:pStyle w:val="Ttulo3"/>
         <w:jc w:val="center"/>
       </w:pPr>
-      <w:bookmarkStart w:id="27" w:name="_Toc354009711"/>
+      <w:bookmarkStart w:id="28" w:name="_Toc354009711"/>
       <w:r>
         <w:lastRenderedPageBreak/>
         <w:t>Gestión de Categorías</w:t>
       </w:r>
-      <w:bookmarkEnd w:id="27"/>
+      <w:bookmarkEnd w:id="28"/>
     </w:p>
     <w:p>
       <w:pPr>
@@ -31537,14 +31823,14 @@
           <w:i/>
         </w:rPr>
       </w:pPr>
-      <w:bookmarkStart w:id="28" w:name="_Toc354009712"/>
+      <w:bookmarkStart w:id="29" w:name="_Toc354009712"/>
       <w:r>
         <w:rPr>
           <w:i/>
         </w:rPr>
         <w:t>Diagrama de secuencia: Insertar Categoría</w:t>
       </w:r>
-      <w:bookmarkEnd w:id="28"/>
+      <w:bookmarkEnd w:id="29"/>
     </w:p>
     <w:p/>
     <w:p>
@@ -31557,7 +31843,7 @@
         <w:rPr>
           <w:rFonts w:ascii="Arial" w:hAnsi="Arial" w:cs="Arial"/>
           <w:noProof/>
-          <w:lang w:eastAsia="ja-JP"/>
+          <w:lang w:eastAsia="es-ES"/>
         </w:rPr>
         <w:drawing>
           <wp:inline distT="0" distB="0" distL="0" distR="0">
@@ -31575,7 +31861,7 @@
                     <pic:cNvPicPr/>
                   </pic:nvPicPr>
                   <pic:blipFill>
-                    <a:blip r:embed="rId23">
+                    <a:blip r:embed="rId22">
                       <a:extLst>
                         <a:ext uri="{28A0092B-C50C-407E-A947-70E740481C1C}">
                           <a14:useLocalDpi xmlns:a14="http://schemas.microsoft.com/office/drawing/2010/main" val="0"/>
@@ -31629,7 +31915,7 @@
           <w:i/>
         </w:rPr>
       </w:pPr>
-      <w:bookmarkStart w:id="29" w:name="_Toc354009713"/>
+      <w:bookmarkStart w:id="30" w:name="_Toc354009713"/>
       <w:r>
         <w:rPr>
           <w:i/>
@@ -31637,7 +31923,7 @@
         <w:lastRenderedPageBreak/>
         <w:t>Diagrama de secuencia: Consultar Categoría</w:t>
       </w:r>
-      <w:bookmarkEnd w:id="29"/>
+      <w:bookmarkEnd w:id="30"/>
     </w:p>
     <w:p>
       <w:pPr>
@@ -31656,7 +31942,7 @@
         <w:rPr>
           <w:rFonts w:ascii="Arial" w:hAnsi="Arial" w:cs="Arial"/>
           <w:noProof/>
-          <w:lang w:eastAsia="ja-JP"/>
+          <w:lang w:eastAsia="es-ES"/>
         </w:rPr>
         <w:drawing>
           <wp:inline distT="0" distB="0" distL="0" distR="0">
@@ -31674,7 +31960,7 @@
                     <pic:cNvPicPr/>
                   </pic:nvPicPr>
                   <pic:blipFill>
-                    <a:blip r:embed="rId24">
+                    <a:blip r:embed="rId23">
                       <a:extLst>
                         <a:ext uri="{28A0092B-C50C-407E-A947-70E740481C1C}">
                           <a14:useLocalDpi xmlns:a14="http://schemas.microsoft.com/office/drawing/2010/main" val="0"/>
@@ -31722,7 +32008,7 @@
           <w:i/>
         </w:rPr>
       </w:pPr>
-      <w:bookmarkStart w:id="30" w:name="_Toc354009714"/>
+      <w:bookmarkStart w:id="31" w:name="_Toc354009714"/>
       <w:r>
         <w:rPr>
           <w:i/>
@@ -31730,14 +32016,14 @@
         <w:lastRenderedPageBreak/>
         <w:t>Diagrama de secuencia: Eliminar Categoría</w:t>
       </w:r>
-      <w:bookmarkEnd w:id="30"/>
+      <w:bookmarkEnd w:id="31"/>
     </w:p>
     <w:p/>
     <w:p>
       <w:r>
         <w:rPr>
           <w:noProof/>
-          <w:lang w:eastAsia="ja-JP"/>
+          <w:lang w:eastAsia="es-ES"/>
         </w:rPr>
         <w:drawing>
           <wp:inline distT="0" distB="0" distL="0" distR="0" wp14:anchorId="6D8E9062" wp14:editId="1145FA1D">
@@ -31755,7 +32041,7 @@
                     <pic:cNvPicPr/>
                   </pic:nvPicPr>
                   <pic:blipFill>
-                    <a:blip r:embed="rId25">
+                    <a:blip r:embed="rId24">
                       <a:extLst>
                         <a:ext uri="{28A0092B-C50C-407E-A947-70E740481C1C}">
                           <a14:useLocalDpi xmlns:a14="http://schemas.microsoft.com/office/drawing/2010/main" val="0"/>
@@ -31790,21 +32076,21 @@
           <w:i/>
         </w:rPr>
       </w:pPr>
-      <w:bookmarkStart w:id="31" w:name="_Toc354009715"/>
+      <w:bookmarkStart w:id="32" w:name="_Toc354009715"/>
       <w:r>
         <w:rPr>
           <w:i/>
         </w:rPr>
         <w:t>Diagrama de secuencia: Modificar Categoría</w:t>
       </w:r>
-      <w:bookmarkEnd w:id="31"/>
+      <w:bookmarkEnd w:id="32"/>
     </w:p>
     <w:p/>
     <w:p>
       <w:r>
         <w:rPr>
           <w:noProof/>
-          <w:lang w:eastAsia="ja-JP"/>
+          <w:lang w:eastAsia="es-ES"/>
         </w:rPr>
         <w:drawing>
           <wp:inline distT="0" distB="0" distL="0" distR="0" wp14:anchorId="20147D77" wp14:editId="4D1E0C61">
@@ -31822,7 +32108,7 @@
                     <pic:cNvPicPr/>
                   </pic:nvPicPr>
                   <pic:blipFill>
-                    <a:blip r:embed="rId26">
+                    <a:blip r:embed="rId25">
                       <a:extLst>
                         <a:ext uri="{28A0092B-C50C-407E-A947-70E740481C1C}">
                           <a14:useLocalDpi xmlns:a14="http://schemas.microsoft.com/office/drawing/2010/main" val="0"/>
@@ -31857,12 +32143,12 @@
         <w:pStyle w:val="Ttulo3"/>
         <w:jc w:val="center"/>
       </w:pPr>
-      <w:bookmarkStart w:id="32" w:name="_Toc354009716"/>
+      <w:bookmarkStart w:id="33" w:name="_Toc354009716"/>
       <w:r>
         <w:lastRenderedPageBreak/>
         <w:t>Gestión de Equipos</w:t>
       </w:r>
-      <w:bookmarkEnd w:id="32"/>
+      <w:bookmarkEnd w:id="33"/>
     </w:p>
     <w:p>
       <w:pPr>
@@ -31871,7 +32157,7 @@
           <w:i/>
         </w:rPr>
       </w:pPr>
-      <w:bookmarkStart w:id="33" w:name="_Toc354009717"/>
+      <w:bookmarkStart w:id="34" w:name="_Toc354009717"/>
       <w:r>
         <w:rPr>
           <w:i/>
@@ -31884,14 +32170,14 @@
         </w:rPr>
         <w:t>Insertar Equipo</w:t>
       </w:r>
-      <w:bookmarkEnd w:id="33"/>
+      <w:bookmarkEnd w:id="34"/>
     </w:p>
     <w:p/>
     <w:p>
       <w:r>
         <w:rPr>
           <w:noProof/>
-          <w:lang w:eastAsia="ja-JP"/>
+          <w:lang w:eastAsia="es-ES"/>
         </w:rPr>
         <w:drawing>
           <wp:inline distT="0" distB="0" distL="0" distR="0">
@@ -31909,7 +32195,7 @@
                     <pic:cNvPicPr/>
                   </pic:nvPicPr>
                   <pic:blipFill>
-                    <a:blip r:embed="rId27">
+                    <a:blip r:embed="rId26">
                       <a:extLst>
                         <a:ext uri="{28A0092B-C50C-407E-A947-70E740481C1C}">
                           <a14:useLocalDpi xmlns:a14="http://schemas.microsoft.com/office/drawing/2010/main" val="0"/>
@@ -31957,7 +32243,7 @@
           <w:i/>
         </w:rPr>
       </w:pPr>
-      <w:bookmarkStart w:id="34" w:name="_Toc354009718"/>
+      <w:bookmarkStart w:id="35" w:name="_Toc354009718"/>
       <w:r>
         <w:rPr>
           <w:i/>
@@ -31965,14 +32251,14 @@
         <w:lastRenderedPageBreak/>
         <w:t>Diagrama de secuencia: Consultar Equipo</w:t>
       </w:r>
-      <w:bookmarkEnd w:id="34"/>
+      <w:bookmarkEnd w:id="35"/>
     </w:p>
     <w:p/>
     <w:p>
       <w:r>
         <w:rPr>
           <w:noProof/>
-          <w:lang w:eastAsia="ja-JP"/>
+          <w:lang w:eastAsia="es-ES"/>
         </w:rPr>
         <w:drawing>
           <wp:inline distT="0" distB="0" distL="0" distR="0">
@@ -31990,7 +32276,7 @@
                     <pic:cNvPicPr/>
                   </pic:nvPicPr>
                   <pic:blipFill>
-                    <a:blip r:embed="rId28">
+                    <a:blip r:embed="rId27">
                       <a:extLst>
                         <a:ext uri="{28A0092B-C50C-407E-A947-70E740481C1C}">
                           <a14:useLocalDpi xmlns:a14="http://schemas.microsoft.com/office/drawing/2010/main" val="0"/>
@@ -32038,7 +32324,7 @@
           <w:i/>
         </w:rPr>
       </w:pPr>
-      <w:bookmarkStart w:id="35" w:name="_Toc354009719"/>
+      <w:bookmarkStart w:id="36" w:name="_Toc354009719"/>
       <w:r>
         <w:rPr>
           <w:i/>
@@ -32058,14 +32344,14 @@
         </w:rPr>
         <w:t xml:space="preserve"> Equipo</w:t>
       </w:r>
-      <w:bookmarkEnd w:id="35"/>
+      <w:bookmarkEnd w:id="36"/>
     </w:p>
     <w:p/>
     <w:p>
       <w:r>
         <w:rPr>
           <w:noProof/>
-          <w:lang w:eastAsia="ja-JP"/>
+          <w:lang w:eastAsia="es-ES"/>
         </w:rPr>
         <w:drawing>
           <wp:inline distT="0" distB="0" distL="0" distR="0">
@@ -32083,7 +32369,7 @@
                     <pic:cNvPicPr/>
                   </pic:nvPicPr>
                   <pic:blipFill>
-                    <a:blip r:embed="rId29">
+                    <a:blip r:embed="rId28">
                       <a:extLst>
                         <a:ext uri="{28A0092B-C50C-407E-A947-70E740481C1C}">
                           <a14:useLocalDpi xmlns:a14="http://schemas.microsoft.com/office/drawing/2010/main" val="0"/>
@@ -32131,7 +32417,7 @@
           <w:i/>
         </w:rPr>
       </w:pPr>
-      <w:bookmarkStart w:id="36" w:name="_Toc354009720"/>
+      <w:bookmarkStart w:id="37" w:name="_Toc354009720"/>
       <w:r>
         <w:rPr>
           <w:i/>
@@ -32139,14 +32425,14 @@
         <w:lastRenderedPageBreak/>
         <w:t>Diagrama de secuencia: Modificar Equipo</w:t>
       </w:r>
-      <w:bookmarkEnd w:id="36"/>
+      <w:bookmarkEnd w:id="37"/>
     </w:p>
     <w:p/>
     <w:p>
       <w:r>
         <w:rPr>
           <w:noProof/>
-          <w:lang w:eastAsia="ja-JP"/>
+          <w:lang w:eastAsia="es-ES"/>
         </w:rPr>
         <w:drawing>
           <wp:inline distT="0" distB="0" distL="0" distR="0">
@@ -32164,7 +32450,7 @@
                     <pic:cNvPicPr/>
                   </pic:nvPicPr>
                   <pic:blipFill>
-                    <a:blip r:embed="rId30">
+                    <a:blip r:embed="rId29">
                       <a:extLst>
                         <a:ext uri="{28A0092B-C50C-407E-A947-70E740481C1C}">
                           <a14:useLocalDpi xmlns:a14="http://schemas.microsoft.com/office/drawing/2010/main" val="0"/>
@@ -32202,12 +32488,12 @@
         <w:pStyle w:val="Ttulo3"/>
         <w:jc w:val="center"/>
       </w:pPr>
-      <w:bookmarkStart w:id="37" w:name="_Toc354009721"/>
+      <w:bookmarkStart w:id="38" w:name="_Toc354009721"/>
       <w:r>
         <w:lastRenderedPageBreak/>
         <w:t>Gestión de Grupos</w:t>
       </w:r>
-      <w:bookmarkEnd w:id="37"/>
+      <w:bookmarkEnd w:id="38"/>
     </w:p>
     <w:p>
       <w:pPr>
@@ -32216,7 +32502,7 @@
           <w:i/>
         </w:rPr>
       </w:pPr>
-      <w:bookmarkStart w:id="38" w:name="_Toc354009722"/>
+      <w:bookmarkStart w:id="39" w:name="_Toc354009722"/>
       <w:r>
         <w:rPr>
           <w:i/>
@@ -32235,14 +32521,14 @@
         </w:rPr>
         <w:t xml:space="preserve"> Grupo</w:t>
       </w:r>
-      <w:bookmarkEnd w:id="38"/>
+      <w:bookmarkEnd w:id="39"/>
     </w:p>
     <w:p/>
     <w:p>
       <w:r>
         <w:rPr>
           <w:noProof/>
-          <w:lang w:eastAsia="ja-JP"/>
+          <w:lang w:eastAsia="es-ES"/>
         </w:rPr>
         <w:drawing>
           <wp:inline distT="0" distB="0" distL="0" distR="0">
@@ -32260,7 +32546,7 @@
                     <pic:cNvPicPr/>
                   </pic:nvPicPr>
                   <pic:blipFill>
-                    <a:blip r:embed="rId31">
+                    <a:blip r:embed="rId30">
                       <a:extLst>
                         <a:ext uri="{28A0092B-C50C-407E-A947-70E740481C1C}">
                           <a14:useLocalDpi xmlns:a14="http://schemas.microsoft.com/office/drawing/2010/main" val="0"/>
@@ -32308,7 +32594,7 @@
           <w:i/>
         </w:rPr>
       </w:pPr>
-      <w:bookmarkStart w:id="39" w:name="_Toc354009723"/>
+      <w:bookmarkStart w:id="40" w:name="_Toc354009723"/>
       <w:r>
         <w:rPr>
           <w:i/>
@@ -32328,14 +32614,14 @@
         </w:rPr>
         <w:t xml:space="preserve"> Grupo</w:t>
       </w:r>
-      <w:bookmarkEnd w:id="39"/>
+      <w:bookmarkEnd w:id="40"/>
     </w:p>
     <w:p/>
     <w:p>
       <w:r>
         <w:rPr>
           <w:noProof/>
-          <w:lang w:eastAsia="ja-JP"/>
+          <w:lang w:eastAsia="es-ES"/>
         </w:rPr>
         <w:drawing>
           <wp:inline distT="0" distB="0" distL="0" distR="0" wp14:anchorId="12EECEFD" wp14:editId="6E876B11">
@@ -32353,7 +32639,7 @@
                     <pic:cNvPicPr/>
                   </pic:nvPicPr>
                   <pic:blipFill>
-                    <a:blip r:embed="rId32">
+                    <a:blip r:embed="rId31">
                       <a:extLst>
                         <a:ext uri="{28A0092B-C50C-407E-A947-70E740481C1C}">
                           <a14:useLocalDpi xmlns:a14="http://schemas.microsoft.com/office/drawing/2010/main" val="0"/>
@@ -32401,7 +32687,7 @@
           <w:i/>
         </w:rPr>
       </w:pPr>
-      <w:bookmarkStart w:id="40" w:name="_Toc354009724"/>
+      <w:bookmarkStart w:id="41" w:name="_Toc354009724"/>
       <w:r>
         <w:rPr>
           <w:i/>
@@ -32421,7 +32707,7 @@
         </w:rPr>
         <w:t xml:space="preserve"> Grupo</w:t>
       </w:r>
-      <w:bookmarkEnd w:id="40"/>
+      <w:bookmarkEnd w:id="41"/>
     </w:p>
     <w:p/>
     <w:p>
@@ -32431,7 +32717,7 @@
       <w:r>
         <w:rPr>
           <w:noProof/>
-          <w:lang w:eastAsia="ja-JP"/>
+          <w:lang w:eastAsia="es-ES"/>
         </w:rPr>
         <w:drawing>
           <wp:inline distT="0" distB="0" distL="0" distR="0">
@@ -32449,7 +32735,7 @@
                     <pic:cNvPicPr/>
                   </pic:nvPicPr>
                   <pic:blipFill>
-                    <a:blip r:embed="rId33">
+                    <a:blip r:embed="rId32">
                       <a:extLst>
                         <a:ext uri="{28A0092B-C50C-407E-A947-70E740481C1C}">
                           <a14:useLocalDpi xmlns:a14="http://schemas.microsoft.com/office/drawing/2010/main" val="0"/>
@@ -32497,7 +32783,7 @@
           <w:i/>
         </w:rPr>
       </w:pPr>
-      <w:bookmarkStart w:id="41" w:name="_Toc354009725"/>
+      <w:bookmarkStart w:id="42" w:name="_Toc354009725"/>
       <w:r>
         <w:rPr>
           <w:i/>
@@ -32505,14 +32791,14 @@
         <w:lastRenderedPageBreak/>
         <w:t>Diagrama de secuencia: Modificar Grupo</w:t>
       </w:r>
-      <w:bookmarkEnd w:id="41"/>
+      <w:bookmarkEnd w:id="42"/>
     </w:p>
     <w:p/>
     <w:p>
       <w:r>
         <w:rPr>
           <w:noProof/>
-          <w:lang w:eastAsia="ja-JP"/>
+          <w:lang w:eastAsia="es-ES"/>
         </w:rPr>
         <w:drawing>
           <wp:inline distT="0" distB="0" distL="0" distR="0">
@@ -32530,7 +32816,7 @@
                     <pic:cNvPicPr/>
                   </pic:nvPicPr>
                   <pic:blipFill>
-                    <a:blip r:embed="rId34">
+                    <a:blip r:embed="rId33">
                       <a:extLst>
                         <a:ext uri="{28A0092B-C50C-407E-A947-70E740481C1C}">
                           <a14:useLocalDpi xmlns:a14="http://schemas.microsoft.com/office/drawing/2010/main" val="0"/>
@@ -32580,12 +32866,12 @@
         <w:pStyle w:val="Ttulo3"/>
         <w:jc w:val="center"/>
       </w:pPr>
-      <w:bookmarkStart w:id="42" w:name="_Toc354009726"/>
+      <w:bookmarkStart w:id="43" w:name="_Toc354009726"/>
       <w:r>
         <w:lastRenderedPageBreak/>
         <w:t>Gestión de Instalaciones</w:t>
       </w:r>
-      <w:bookmarkEnd w:id="42"/>
+      <w:bookmarkEnd w:id="43"/>
       <w:r>
         <w:t xml:space="preserve"> </w:t>
       </w:r>
@@ -32597,7 +32883,7 @@
           <w:i/>
         </w:rPr>
       </w:pPr>
-      <w:bookmarkStart w:id="43" w:name="_Toc354009727"/>
+      <w:bookmarkStart w:id="44" w:name="_Toc354009727"/>
       <w:r>
         <w:rPr>
           <w:i/>
@@ -32616,14 +32902,14 @@
         </w:rPr>
         <w:t xml:space="preserve"> Instalaciones</w:t>
       </w:r>
-      <w:bookmarkEnd w:id="43"/>
+      <w:bookmarkEnd w:id="44"/>
     </w:p>
     <w:p/>
     <w:p>
       <w:r>
         <w:rPr>
           <w:noProof/>
-          <w:lang w:eastAsia="ja-JP"/>
+          <w:lang w:eastAsia="es-ES"/>
         </w:rPr>
         <w:drawing>
           <wp:inline distT="0" distB="0" distL="0" distR="0">
@@ -32641,7 +32927,7 @@
                     <pic:cNvPicPr/>
                   </pic:nvPicPr>
                   <pic:blipFill>
-                    <a:blip r:embed="rId35">
+                    <a:blip r:embed="rId34">
                       <a:extLst>
                         <a:ext uri="{28A0092B-C50C-407E-A947-70E740481C1C}">
                           <a14:useLocalDpi xmlns:a14="http://schemas.microsoft.com/office/drawing/2010/main" val="0"/>
@@ -32689,7 +32975,7 @@
           <w:i/>
         </w:rPr>
       </w:pPr>
-      <w:bookmarkStart w:id="44" w:name="_Toc354009728"/>
+      <w:bookmarkStart w:id="45" w:name="_Toc354009728"/>
       <w:r>
         <w:rPr>
           <w:i/>
@@ -32697,14 +32983,14 @@
         <w:lastRenderedPageBreak/>
         <w:t>Diagrama de secuencia: Consultar Instalaciones</w:t>
       </w:r>
-      <w:bookmarkEnd w:id="44"/>
+      <w:bookmarkEnd w:id="45"/>
     </w:p>
     <w:p/>
     <w:p>
       <w:r>
         <w:rPr>
           <w:noProof/>
-          <w:lang w:eastAsia="ja-JP"/>
+          <w:lang w:eastAsia="es-ES"/>
         </w:rPr>
         <w:drawing>
           <wp:inline distT="0" distB="0" distL="0" distR="0" wp14:anchorId="259F4F5F" wp14:editId="6BB4BB1D">
@@ -32722,7 +33008,7 @@
                     <pic:cNvPicPr/>
                   </pic:nvPicPr>
                   <pic:blipFill>
-                    <a:blip r:embed="rId36">
+                    <a:blip r:embed="rId35">
                       <a:extLst>
                         <a:ext uri="{28A0092B-C50C-407E-A947-70E740481C1C}">
                           <a14:useLocalDpi xmlns:a14="http://schemas.microsoft.com/office/drawing/2010/main" val="0"/>
@@ -32770,7 +33056,7 @@
           <w:i/>
         </w:rPr>
       </w:pPr>
-      <w:bookmarkStart w:id="45" w:name="_Toc354009729"/>
+      <w:bookmarkStart w:id="46" w:name="_Toc354009729"/>
       <w:r>
         <w:rPr>
           <w:i/>
@@ -32790,14 +33076,14 @@
         </w:rPr>
         <w:t>r Instalaciones</w:t>
       </w:r>
-      <w:bookmarkEnd w:id="45"/>
+      <w:bookmarkEnd w:id="46"/>
     </w:p>
     <w:p/>
     <w:p>
       <w:r>
         <w:rPr>
           <w:noProof/>
-          <w:lang w:eastAsia="ja-JP"/>
+          <w:lang w:eastAsia="es-ES"/>
         </w:rPr>
         <w:drawing>
           <wp:inline distT="0" distB="0" distL="0" distR="0" wp14:anchorId="019D6FAE" wp14:editId="0FD22275">
@@ -32815,7 +33101,7 @@
                     <pic:cNvPicPr/>
                   </pic:nvPicPr>
                   <pic:blipFill>
-                    <a:blip r:embed="rId37">
+                    <a:blip r:embed="rId36">
                       <a:extLst>
                         <a:ext uri="{28A0092B-C50C-407E-A947-70E740481C1C}">
                           <a14:useLocalDpi xmlns:a14="http://schemas.microsoft.com/office/drawing/2010/main" val="0"/>
@@ -32867,7 +33153,7 @@
           <w:i/>
         </w:rPr>
       </w:pPr>
-      <w:bookmarkStart w:id="46" w:name="_Toc354009730"/>
+      <w:bookmarkStart w:id="47" w:name="_Toc354009730"/>
       <w:r>
         <w:rPr>
           <w:i/>
@@ -32875,14 +33161,14 @@
         <w:lastRenderedPageBreak/>
         <w:t>Diagrama de secuencia: Modificar Instalaciones</w:t>
       </w:r>
-      <w:bookmarkEnd w:id="46"/>
+      <w:bookmarkEnd w:id="47"/>
     </w:p>
     <w:p/>
     <w:p>
       <w:r>
         <w:rPr>
           <w:noProof/>
-          <w:lang w:eastAsia="ja-JP"/>
+          <w:lang w:eastAsia="es-ES"/>
         </w:rPr>
         <w:drawing>
           <wp:inline distT="0" distB="0" distL="0" distR="0">
@@ -32900,7 +33186,7 @@
                     <pic:cNvPicPr/>
                   </pic:nvPicPr>
                   <pic:blipFill>
-                    <a:blip r:embed="rId38">
+                    <a:blip r:embed="rId37">
                       <a:extLst>
                         <a:ext uri="{28A0092B-C50C-407E-A947-70E740481C1C}">
                           <a14:useLocalDpi xmlns:a14="http://schemas.microsoft.com/office/drawing/2010/main" val="0"/>
@@ -32950,12 +33236,12 @@
         <w:pStyle w:val="Ttulo3"/>
         <w:jc w:val="center"/>
       </w:pPr>
-      <w:bookmarkStart w:id="47" w:name="_Toc354009731"/>
+      <w:bookmarkStart w:id="48" w:name="_Toc354009731"/>
       <w:r>
         <w:lastRenderedPageBreak/>
         <w:t>Gestión de Pagos</w:t>
       </w:r>
-      <w:bookmarkEnd w:id="47"/>
+      <w:bookmarkEnd w:id="48"/>
     </w:p>
     <w:p>
       <w:pPr>
@@ -32964,21 +33250,21 @@
           <w:i/>
         </w:rPr>
       </w:pPr>
-      <w:bookmarkStart w:id="48" w:name="_Toc354009732"/>
+      <w:bookmarkStart w:id="49" w:name="_Toc354009732"/>
       <w:r>
         <w:rPr>
           <w:i/>
         </w:rPr>
         <w:t>Diagrama de secuencia: Insertar Pago</w:t>
       </w:r>
-      <w:bookmarkEnd w:id="48"/>
+      <w:bookmarkEnd w:id="49"/>
     </w:p>
     <w:p/>
     <w:p>
       <w:r>
         <w:rPr>
           <w:noProof/>
-          <w:lang w:eastAsia="ja-JP"/>
+          <w:lang w:eastAsia="es-ES"/>
         </w:rPr>
         <w:drawing>
           <wp:inline distT="0" distB="0" distL="0" distR="0">
@@ -32996,7 +33282,7 @@
                     <pic:cNvPicPr/>
                   </pic:nvPicPr>
                   <pic:blipFill>
-                    <a:blip r:embed="rId39">
+                    <a:blip r:embed="rId38">
                       <a:extLst>
                         <a:ext uri="{28A0092B-C50C-407E-A947-70E740481C1C}">
                           <a14:useLocalDpi xmlns:a14="http://schemas.microsoft.com/office/drawing/2010/main" val="0"/>
@@ -33044,7 +33330,7 @@
           <w:i/>
         </w:rPr>
       </w:pPr>
-      <w:bookmarkStart w:id="49" w:name="_Toc354009733"/>
+      <w:bookmarkStart w:id="50" w:name="_Toc354009733"/>
       <w:r>
         <w:rPr>
           <w:i/>
@@ -33052,14 +33338,14 @@
         <w:lastRenderedPageBreak/>
         <w:t>Diagrama de secuencia: Consultar Pago</w:t>
       </w:r>
-      <w:bookmarkEnd w:id="49"/>
+      <w:bookmarkEnd w:id="50"/>
     </w:p>
     <w:p/>
     <w:p>
       <w:r>
         <w:rPr>
           <w:noProof/>
-          <w:lang w:eastAsia="ja-JP"/>
+          <w:lang w:eastAsia="es-ES"/>
         </w:rPr>
         <w:drawing>
           <wp:inline distT="0" distB="0" distL="0" distR="0" wp14:anchorId="0CD04545" wp14:editId="2CFE1C38">
@@ -33077,7 +33363,7 @@
                     <pic:cNvPicPr/>
                   </pic:nvPicPr>
                   <pic:blipFill>
-                    <a:blip r:embed="rId40">
+                    <a:blip r:embed="rId39">
                       <a:extLst>
                         <a:ext uri="{28A0092B-C50C-407E-A947-70E740481C1C}">
                           <a14:useLocalDpi xmlns:a14="http://schemas.microsoft.com/office/drawing/2010/main" val="0"/>
@@ -33111,21 +33397,21 @@
           <w:i/>
         </w:rPr>
       </w:pPr>
-      <w:bookmarkStart w:id="50" w:name="_Toc354009734"/>
+      <w:bookmarkStart w:id="51" w:name="_Toc354009734"/>
       <w:r>
         <w:rPr>
           <w:i/>
         </w:rPr>
         <w:t>Diagrama de secuencia: Eliminar Pago</w:t>
       </w:r>
-      <w:bookmarkEnd w:id="50"/>
+      <w:bookmarkEnd w:id="51"/>
     </w:p>
     <w:p/>
     <w:p>
       <w:r>
         <w:rPr>
           <w:noProof/>
-          <w:lang w:eastAsia="ja-JP"/>
+          <w:lang w:eastAsia="es-ES"/>
         </w:rPr>
         <w:drawing>
           <wp:inline distT="0" distB="0" distL="0" distR="0">
@@ -33143,7 +33429,7 @@
                     <pic:cNvPicPr/>
                   </pic:nvPicPr>
                   <pic:blipFill>
-                    <a:blip r:embed="rId41">
+                    <a:blip r:embed="rId40">
                       <a:extLst>
                         <a:ext uri="{28A0092B-C50C-407E-A947-70E740481C1C}">
                           <a14:useLocalDpi xmlns:a14="http://schemas.microsoft.com/office/drawing/2010/main" val="0"/>
@@ -33180,7 +33466,7 @@
           <w:i/>
         </w:rPr>
       </w:pPr>
-      <w:bookmarkStart w:id="51" w:name="_Toc354009735"/>
+      <w:bookmarkStart w:id="52" w:name="_Toc354009735"/>
       <w:r>
         <w:rPr>
           <w:i/>
@@ -33188,14 +33474,14 @@
         <w:lastRenderedPageBreak/>
         <w:t>Diagrama de secuencia: Modificar Pago</w:t>
       </w:r>
-      <w:bookmarkEnd w:id="51"/>
+      <w:bookmarkEnd w:id="52"/>
     </w:p>
     <w:p/>
     <w:p>
       <w:r>
         <w:rPr>
           <w:noProof/>
-          <w:lang w:eastAsia="ja-JP"/>
+          <w:lang w:eastAsia="es-ES"/>
         </w:rPr>
         <w:drawing>
           <wp:inline distT="0" distB="0" distL="0" distR="0">
@@ -33213,7 +33499,7 @@
                     <pic:cNvPicPr/>
                   </pic:nvPicPr>
                   <pic:blipFill>
-                    <a:blip r:embed="rId42">
+                    <a:blip r:embed="rId41">
                       <a:extLst>
                         <a:ext uri="{28A0092B-C50C-407E-A947-70E740481C1C}">
                           <a14:useLocalDpi xmlns:a14="http://schemas.microsoft.com/office/drawing/2010/main" val="0"/>
@@ -33250,12 +33536,12 @@
         <w:pStyle w:val="Ttulo3"/>
         <w:jc w:val="center"/>
       </w:pPr>
-      <w:bookmarkStart w:id="52" w:name="_Toc354009736"/>
+      <w:bookmarkStart w:id="53" w:name="_Toc354009736"/>
       <w:r>
         <w:lastRenderedPageBreak/>
         <w:t>Gestión de Temporadas</w:t>
       </w:r>
-      <w:bookmarkEnd w:id="52"/>
+      <w:bookmarkEnd w:id="53"/>
     </w:p>
     <w:p>
       <w:pPr>
@@ -33264,21 +33550,21 @@
           <w:i/>
         </w:rPr>
       </w:pPr>
-      <w:bookmarkStart w:id="53" w:name="_Toc354009737"/>
+      <w:bookmarkStart w:id="54" w:name="_Toc354009737"/>
       <w:r>
         <w:rPr>
           <w:i/>
         </w:rPr>
         <w:t>Diagrama de secuencia: Insertar Temporada</w:t>
       </w:r>
-      <w:bookmarkEnd w:id="53"/>
+      <w:bookmarkEnd w:id="54"/>
     </w:p>
     <w:p/>
     <w:p>
       <w:r>
         <w:rPr>
           <w:noProof/>
-          <w:lang w:eastAsia="ja-JP"/>
+          <w:lang w:eastAsia="es-ES"/>
         </w:rPr>
         <w:drawing>
           <wp:inline distT="0" distB="0" distL="0" distR="0" wp14:anchorId="5F201A11" wp14:editId="6D94F0AA">
@@ -33296,7 +33582,7 @@
                     <pic:cNvPicPr/>
                   </pic:nvPicPr>
                   <pic:blipFill>
-                    <a:blip r:embed="rId43">
+                    <a:blip r:embed="rId42">
                       <a:extLst>
                         <a:ext uri="{28A0092B-C50C-407E-A947-70E740481C1C}">
                           <a14:useLocalDpi xmlns:a14="http://schemas.microsoft.com/office/drawing/2010/main" val="0"/>
@@ -33344,7 +33630,7 @@
           <w:i/>
         </w:rPr>
       </w:pPr>
-      <w:bookmarkStart w:id="54" w:name="_Toc354009738"/>
+      <w:bookmarkStart w:id="55" w:name="_Toc354009738"/>
       <w:r>
         <w:rPr>
           <w:i/>
@@ -33352,14 +33638,14 @@
         <w:lastRenderedPageBreak/>
         <w:t>Diagrama de secuencia: Consultar Temporada</w:t>
       </w:r>
-      <w:bookmarkEnd w:id="54"/>
+      <w:bookmarkEnd w:id="55"/>
     </w:p>
     <w:p/>
     <w:p>
       <w:r>
         <w:rPr>
           <w:noProof/>
-          <w:lang w:eastAsia="ja-JP"/>
+          <w:lang w:eastAsia="es-ES"/>
         </w:rPr>
         <w:drawing>
           <wp:inline distT="0" distB="0" distL="0" distR="0">
@@ -33377,7 +33663,7 @@
                     <pic:cNvPicPr/>
                   </pic:nvPicPr>
                   <pic:blipFill>
-                    <a:blip r:embed="rId44">
+                    <a:blip r:embed="rId43">
                       <a:extLst>
                         <a:ext uri="{28A0092B-C50C-407E-A947-70E740481C1C}">
                           <a14:useLocalDpi xmlns:a14="http://schemas.microsoft.com/office/drawing/2010/main" val="0"/>
@@ -33429,7 +33715,7 @@
           <w:i/>
         </w:rPr>
       </w:pPr>
-      <w:bookmarkStart w:id="55" w:name="_Toc354009739"/>
+      <w:bookmarkStart w:id="56" w:name="_Toc354009739"/>
       <w:r>
         <w:rPr>
           <w:i/>
@@ -33437,14 +33723,14 @@
         <w:lastRenderedPageBreak/>
         <w:t>Diagrama de secuencia: Eliminar Temporada</w:t>
       </w:r>
-      <w:bookmarkEnd w:id="55"/>
+      <w:bookmarkEnd w:id="56"/>
     </w:p>
     <w:p/>
     <w:p>
       <w:r>
         <w:rPr>
           <w:noProof/>
-          <w:lang w:eastAsia="ja-JP"/>
+          <w:lang w:eastAsia="es-ES"/>
         </w:rPr>
         <w:drawing>
           <wp:inline distT="0" distB="0" distL="0" distR="0">
@@ -33462,7 +33748,7 @@
                     <pic:cNvPicPr/>
                   </pic:nvPicPr>
                   <pic:blipFill>
-                    <a:blip r:embed="rId45">
+                    <a:blip r:embed="rId44">
                       <a:extLst>
                         <a:ext uri="{28A0092B-C50C-407E-A947-70E740481C1C}">
                           <a14:useLocalDpi xmlns:a14="http://schemas.microsoft.com/office/drawing/2010/main" val="0"/>
@@ -33510,7 +33796,7 @@
           <w:i/>
         </w:rPr>
       </w:pPr>
-      <w:bookmarkStart w:id="56" w:name="_Toc354009740"/>
+      <w:bookmarkStart w:id="57" w:name="_Toc354009740"/>
       <w:r>
         <w:rPr>
           <w:i/>
@@ -33518,14 +33804,14 @@
         <w:lastRenderedPageBreak/>
         <w:t>Diagrama de secuencia: Modificar Temporada</w:t>
       </w:r>
-      <w:bookmarkEnd w:id="56"/>
+      <w:bookmarkEnd w:id="57"/>
     </w:p>
     <w:p/>
     <w:p>
       <w:r>
         <w:rPr>
           <w:noProof/>
-          <w:lang w:eastAsia="ja-JP"/>
+          <w:lang w:eastAsia="es-ES"/>
         </w:rPr>
         <w:drawing>
           <wp:inline distT="0" distB="0" distL="0" distR="0">
@@ -33543,7 +33829,7 @@
                     <pic:cNvPicPr/>
                   </pic:nvPicPr>
                   <pic:blipFill>
-                    <a:blip r:embed="rId46">
+                    <a:blip r:embed="rId45">
                       <a:extLst>
                         <a:ext uri="{28A0092B-C50C-407E-A947-70E740481C1C}">
                           <a14:useLocalDpi xmlns:a14="http://schemas.microsoft.com/office/drawing/2010/main" val="0"/>
@@ -33570,12 +33856,9 @@
         </w:drawing>
       </w:r>
     </w:p>
-    <w:p>
-      <w:bookmarkStart w:id="57" w:name="_GoBack"/>
-      <w:bookmarkEnd w:id="57"/>
-    </w:p>
+    <w:p/>
     <w:sectPr>
-      <w:footerReference w:type="default" r:id="rId47"/>
+      <w:footerReference w:type="default" r:id="rId46"/>
       <w:pgSz w:w="11906" w:h="16838"/>
       <w:pgMar w:top="1417" w:right="1701" w:bottom="1417" w:left="1701" w:header="708" w:footer="708" w:gutter="0"/>
       <w:pgNumType w:start="0"/>
@@ -33659,7 +33942,7 @@
             <w:rFonts w:asciiTheme="majorHAnsi" w:hAnsiTheme="majorHAnsi" w:cstheme="majorHAnsi"/>
             <w:noProof/>
           </w:rPr>
-          <w:t>67</w:t>
+          <w:t>33</w:t>
         </w:r>
         <w:r>
           <w:rPr>
@@ -41238,7 +41521,7 @@
   <a:extraClrSchemeLst/>
   <a:extLst>
     <a:ext uri="{05A4C25C-085E-4340-85A3-A5531E510DB2}">
-      <thm15:themeFamily xmlns="" xmlns:thm15="http://schemas.microsoft.com/office/thememl/2012/main" name="Office Theme" id="{62F939B6-93AF-4DB8-9C6B-D6C7DFDC589F}" vid="{4A3C46E8-61CC-4603-A589-7422A47A8E4A}"/>
+      <thm15:themeFamily xmlns:thm15="http://schemas.microsoft.com/office/thememl/2012/main" xmlns="" name="Office Theme" id="{62F939B6-93AF-4DB8-9C6B-D6C7DFDC589F}" vid="{4A3C46E8-61CC-4603-A589-7422A47A8E4A}"/>
     </a:ext>
   </a:extLst>
 </a:theme>
@@ -41268,7 +41551,7 @@
 </file>
 
 <file path=customXml/itemProps2.xml><?xml version="1.0" encoding="utf-8"?>
-<ds:datastoreItem xmlns:ds="http://schemas.openxmlformats.org/officeDocument/2006/customXml" ds:itemID="{B8226640-1C15-4453-B25B-6FAC0D4C9E4C}">
+<ds:datastoreItem xmlns:ds="http://schemas.openxmlformats.org/officeDocument/2006/customXml" ds:itemID="{67D26522-8E05-4797-A68A-E07F957DA0D6}">
   <ds:schemaRefs>
     <ds:schemaRef ds:uri="http://schemas.openxmlformats.org/officeDocument/2006/bibliography"/>
   </ds:schemaRefs>

</xml_diff>